<commit_message>
Started project two testing
</commit_message>
<xml_diff>
--- a/UF/BSC2005/BSC2005 Exam 2 study guide.docx
+++ b/UF/BSC2005/BSC2005 Exam 2 study guide.docx
@@ -804,13 +804,7 @@
         <w:rPr>
           <w:rFonts w:ascii="Times New Roman" w:hAnsi="Times New Roman" w:cs="Times New Roman"/>
         </w:rPr>
-        <w:t>rystallography</w:t>
-      </w:r>
-      <w:r>
-        <w:rPr>
-          <w:rFonts w:ascii="Times New Roman" w:hAnsi="Times New Roman" w:cs="Times New Roman"/>
-        </w:rPr>
-        <w:t xml:space="preserve"> that guided and eventually </w:t>
+        <w:t xml:space="preserve">rystallography that guided and eventually </w:t>
       </w:r>
       <w:r>
         <w:rPr>
@@ -1541,7 +1535,7 @@
         </w:rPr>
         <w:lastRenderedPageBreak/>
         <w:drawing>
-          <wp:anchor distT="0" distB="0" distL="114300" distR="114300" simplePos="0" relativeHeight="251662336" behindDoc="0" locked="0" layoutInCell="1" allowOverlap="1" wp14:anchorId="70618D75" wp14:editId="0817C1C5">
+          <wp:anchor distT="0" distB="0" distL="114300" distR="114300" simplePos="0" relativeHeight="251662336" behindDoc="0" locked="0" layoutInCell="1" allowOverlap="1" wp14:anchorId="70618D75" wp14:editId="3E6A1DB4">
             <wp:simplePos x="0" y="0"/>
             <wp:positionH relativeFrom="margin">
               <wp:align>right</wp:align>
@@ -1700,56 +1694,19 @@
       </w:pPr>
       <w:r>
         <w:rPr>
-          <w:rFonts w:ascii="Times New Roman" w:hAnsi="Times New Roman" w:cs="Times New Roman"/>
-        </w:rPr>
-        <w:t>Nucleic acids: raw materials for building</w:t>
-      </w:r>
-    </w:p>
-    <w:p>
-      <w:pPr>
-        <w:pStyle w:val="ListParagraph"/>
-        <w:numPr>
-          <w:ilvl w:val="2"/>
-          <w:numId w:val="3"/>
-        </w:numPr>
-        <w:rPr>
-          <w:rFonts w:ascii="Times New Roman" w:hAnsi="Times New Roman" w:cs="Times New Roman"/>
-        </w:rPr>
-      </w:pPr>
-      <w:r>
-        <w:rPr>
-          <w:rFonts w:ascii="Times New Roman" w:hAnsi="Times New Roman" w:cs="Times New Roman"/>
-        </w:rPr>
-        <w:t>The DNA to be replicated</w:t>
-      </w:r>
-    </w:p>
-    <w:p>
-      <w:pPr>
-        <w:pStyle w:val="ListParagraph"/>
-        <w:numPr>
-          <w:ilvl w:val="1"/>
-          <w:numId w:val="3"/>
-        </w:numPr>
-        <w:rPr>
-          <w:rFonts w:ascii="Times New Roman" w:hAnsi="Times New Roman" w:cs="Times New Roman"/>
-        </w:rPr>
-      </w:pPr>
-      <w:r>
-        <w:rPr>
           <w:noProof/>
         </w:rPr>
-        <w:lastRenderedPageBreak/>
         <w:drawing>
-          <wp:anchor distT="0" distB="0" distL="114300" distR="114300" simplePos="0" relativeHeight="251661312" behindDoc="0" locked="0" layoutInCell="1" allowOverlap="1" wp14:anchorId="5A59328D" wp14:editId="74F5526B">
+          <wp:anchor distT="0" distB="0" distL="114300" distR="114300" simplePos="0" relativeHeight="251661312" behindDoc="0" locked="0" layoutInCell="1" allowOverlap="1" wp14:anchorId="5A59328D" wp14:editId="16911568">
             <wp:simplePos x="0" y="0"/>
             <wp:positionH relativeFrom="margin">
-              <wp:posOffset>608965</wp:posOffset>
+              <wp:align>center</wp:align>
             </wp:positionH>
             <wp:positionV relativeFrom="paragraph">
-              <wp:posOffset>1102995</wp:posOffset>
+              <wp:posOffset>259080</wp:posOffset>
             </wp:positionV>
-            <wp:extent cx="5367655" cy="4248150"/>
-            <wp:effectExtent l="0" t="0" r="4445" b="0"/>
+            <wp:extent cx="4157980" cy="3290570"/>
+            <wp:effectExtent l="0" t="0" r="0" b="5080"/>
             <wp:wrapTopAndBottom/>
             <wp:docPr id="897938487" name="Picture 1" descr="A diagram of dna sequence&#10;&#10;Description automatically generated with low confidence"/>
             <wp:cNvGraphicFramePr>
@@ -1777,7 +1734,7 @@
                   <pic:spPr>
                     <a:xfrm>
                       <a:off x="0" y="0"/>
-                      <a:ext cx="5367655" cy="4248150"/>
+                      <a:ext cx="4157980" cy="3290570"/>
                     </a:xfrm>
                     <a:prstGeom prst="rect">
                       <a:avLst/>
@@ -1799,6 +1756,43 @@
         <w:rPr>
           <w:rFonts w:ascii="Times New Roman" w:hAnsi="Times New Roman" w:cs="Times New Roman"/>
         </w:rPr>
+        <w:t>Nucleic acids: raw materials for building</w:t>
+      </w:r>
+    </w:p>
+    <w:p>
+      <w:pPr>
+        <w:pStyle w:val="ListParagraph"/>
+        <w:numPr>
+          <w:ilvl w:val="2"/>
+          <w:numId w:val="3"/>
+        </w:numPr>
+        <w:rPr>
+          <w:rFonts w:ascii="Times New Roman" w:hAnsi="Times New Roman" w:cs="Times New Roman"/>
+        </w:rPr>
+      </w:pPr>
+      <w:r>
+        <w:rPr>
+          <w:rFonts w:ascii="Times New Roman" w:hAnsi="Times New Roman" w:cs="Times New Roman"/>
+        </w:rPr>
+        <w:lastRenderedPageBreak/>
+        <w:t>The DNA to be replicated</w:t>
+      </w:r>
+    </w:p>
+    <w:p>
+      <w:pPr>
+        <w:pStyle w:val="ListParagraph"/>
+        <w:numPr>
+          <w:ilvl w:val="1"/>
+          <w:numId w:val="3"/>
+        </w:numPr>
+        <w:rPr>
+          <w:rFonts w:ascii="Times New Roman" w:hAnsi="Times New Roman" w:cs="Times New Roman"/>
+        </w:rPr>
+      </w:pPr>
+      <w:r>
+        <w:rPr>
+          <w:rFonts w:ascii="Times New Roman" w:hAnsi="Times New Roman" w:cs="Times New Roman"/>
+        </w:rPr>
         <w:t>To a small sample of DNA, scientists add nucleotides, the DNA polymerase enzyme, and primers—short segments of DNA that act as guideposts. The primers bind to complementary segments of each DNA template, and their locations flag the section to which DNA polymerase should bind to begin replication. The DNA is first heated to separate the strands, and then cooled to allow the primers to associate with the DNA and to allow the DNA polymerase to add new nucleotides</w:t>
       </w:r>
     </w:p>
@@ -2043,70 +2037,18 @@
       </w:pPr>
       <w:r>
         <w:rPr>
-          <w:rFonts w:ascii="Times New Roman" w:hAnsi="Times New Roman" w:cs="Times New Roman"/>
-        </w:rPr>
-        <w:lastRenderedPageBreak/>
-        <w:t>Cell cycle checkpoints ensure accurate progression through the cell cycle; repair mechanisms at each checkpoint can fix mistakes that occur, such as improper base pairing or DNA damage. If a checkpoint protein is impaired, cells may fail to properly repair DNA mistakes, leading to mutations that are passed on to daughter cells.</w:t>
-      </w:r>
-    </w:p>
-    <w:p>
-      <w:pPr>
-        <w:rPr>
-          <w:rFonts w:ascii="Times New Roman" w:hAnsi="Times New Roman" w:cs="Times New Roman"/>
-          <w:b/>
-          <w:bCs/>
-        </w:rPr>
-      </w:pPr>
-      <w:r>
-        <w:rPr>
-          <w:rFonts w:ascii="Times New Roman" w:hAnsi="Times New Roman" w:cs="Times New Roman"/>
-          <w:b/>
-          <w:bCs/>
-        </w:rPr>
-        <w:t xml:space="preserve">Module </w:t>
-      </w:r>
-      <w:r>
-        <w:rPr>
-          <w:rFonts w:ascii="Times New Roman" w:hAnsi="Times New Roman" w:cs="Times New Roman"/>
-          <w:b/>
-          <w:bCs/>
-        </w:rPr>
-        <w:t>6:</w:t>
-      </w:r>
-      <w:r>
-        <w:rPr>
-          <w:rFonts w:ascii="Times New Roman" w:hAnsi="Times New Roman" w:cs="Times New Roman"/>
-          <w:b/>
-          <w:bCs/>
-        </w:rPr>
-        <w:t xml:space="preserve"> Inheritance</w:t>
-      </w:r>
-    </w:p>
-    <w:p>
-      <w:pPr>
-        <w:pStyle w:val="ListParagraph"/>
-        <w:numPr>
-          <w:ilvl w:val="0"/>
-          <w:numId w:val="3"/>
-        </w:numPr>
-        <w:rPr>
-          <w:rFonts w:ascii="Times New Roman" w:hAnsi="Times New Roman" w:cs="Times New Roman"/>
-        </w:rPr>
-      </w:pPr>
-      <w:r>
-        <w:rPr>
           <w:noProof/>
         </w:rPr>
         <w:drawing>
-          <wp:anchor distT="0" distB="0" distL="114300" distR="114300" simplePos="0" relativeHeight="251663360" behindDoc="0" locked="0" layoutInCell="1" allowOverlap="1" wp14:anchorId="6C26EFD5" wp14:editId="1A749CF1">
+          <wp:anchor distT="0" distB="0" distL="114300" distR="114300" simplePos="0" relativeHeight="251663360" behindDoc="0" locked="0" layoutInCell="1" allowOverlap="1" wp14:anchorId="6C26EFD5" wp14:editId="69E07A62">
             <wp:simplePos x="0" y="0"/>
             <wp:positionH relativeFrom="margin">
-              <wp:align>right</wp:align>
+              <wp:posOffset>1056005</wp:posOffset>
             </wp:positionH>
             <wp:positionV relativeFrom="paragraph">
-              <wp:posOffset>0</wp:posOffset>
+              <wp:posOffset>758825</wp:posOffset>
             </wp:positionV>
-            <wp:extent cx="5943600" cy="4344670"/>
+            <wp:extent cx="4877435" cy="3564890"/>
             <wp:effectExtent l="0" t="0" r="0" b="0"/>
             <wp:wrapTopAndBottom/>
             <wp:docPr id="1700058443" name="Picture 1" descr="A picture containing text, screenshot, design&#10;&#10;Description automatically generated"/>
@@ -2135,7 +2077,215 @@
                   <pic:spPr>
                     <a:xfrm>
                       <a:off x="0" y="0"/>
-                      <a:ext cx="5943600" cy="4344670"/>
+                      <a:ext cx="4877435" cy="3564890"/>
+                    </a:xfrm>
+                    <a:prstGeom prst="rect">
+                      <a:avLst/>
+                    </a:prstGeom>
+                  </pic:spPr>
+                </pic:pic>
+              </a:graphicData>
+            </a:graphic>
+            <wp14:sizeRelH relativeFrom="margin">
+              <wp14:pctWidth>0</wp14:pctWidth>
+            </wp14:sizeRelH>
+            <wp14:sizeRelV relativeFrom="margin">
+              <wp14:pctHeight>0</wp14:pctHeight>
+            </wp14:sizeRelV>
+          </wp:anchor>
+        </w:drawing>
+      </w:r>
+      <w:r>
+        <w:rPr>
+          <w:rFonts w:ascii="Times New Roman" w:hAnsi="Times New Roman" w:cs="Times New Roman"/>
+        </w:rPr>
+        <w:t>Cell cycle checkpoints ensure accurate progression through the cell cycle; repair mechanisms at each checkpoint can fix mistakes that occur, such as improper base pairing or DNA damage. If a checkpoint protein is impaired, cells may fail to properly repair DNA mistakes, leading to mutations that are passed on to daughter cells.</w:t>
+      </w:r>
+    </w:p>
+    <w:p>
+      <w:pPr>
+        <w:rPr>
+          <w:rFonts w:ascii="Times New Roman" w:hAnsi="Times New Roman" w:cs="Times New Roman"/>
+          <w:b/>
+          <w:bCs/>
+        </w:rPr>
+      </w:pPr>
+      <w:r>
+        <w:rPr>
+          <w:rFonts w:ascii="Times New Roman" w:hAnsi="Times New Roman" w:cs="Times New Roman"/>
+          <w:b/>
+          <w:bCs/>
+        </w:rPr>
+        <w:lastRenderedPageBreak/>
+        <w:t xml:space="preserve">Module </w:t>
+      </w:r>
+      <w:r>
+        <w:rPr>
+          <w:rFonts w:ascii="Times New Roman" w:hAnsi="Times New Roman" w:cs="Times New Roman"/>
+          <w:b/>
+          <w:bCs/>
+        </w:rPr>
+        <w:t>6:</w:t>
+      </w:r>
+      <w:r>
+        <w:rPr>
+          <w:rFonts w:ascii="Times New Roman" w:hAnsi="Times New Roman" w:cs="Times New Roman"/>
+          <w:b/>
+          <w:bCs/>
+        </w:rPr>
+        <w:t xml:space="preserve"> Inheritance</w:t>
+      </w:r>
+    </w:p>
+    <w:p>
+      <w:pPr>
+        <w:pStyle w:val="ListParagraph"/>
+        <w:numPr>
+          <w:ilvl w:val="0"/>
+          <w:numId w:val="3"/>
+        </w:numPr>
+        <w:rPr>
+          <w:rFonts w:ascii="Times New Roman" w:hAnsi="Times New Roman" w:cs="Times New Roman"/>
+        </w:rPr>
+      </w:pPr>
+      <w:r>
+        <w:rPr>
+          <w:rFonts w:ascii="Times New Roman" w:hAnsi="Times New Roman" w:cs="Times New Roman"/>
+        </w:rPr>
+        <w:t>What are the products of meiosis? How many cells? How does their DNA compare to the original cell?</w:t>
+      </w:r>
+    </w:p>
+    <w:p>
+      <w:pPr>
+        <w:pStyle w:val="ListParagraph"/>
+        <w:numPr>
+          <w:ilvl w:val="1"/>
+          <w:numId w:val="3"/>
+        </w:numPr>
+        <w:rPr>
+          <w:rFonts w:ascii="Times New Roman" w:hAnsi="Times New Roman" w:cs="Times New Roman"/>
+        </w:rPr>
+      </w:pPr>
+      <w:r>
+        <w:rPr>
+          <w:rFonts w:ascii="Times New Roman" w:hAnsi="Times New Roman" w:cs="Times New Roman"/>
+        </w:rPr>
+        <w:t>4 haploid daughter cells. No pairs of chromosomes</w:t>
+      </w:r>
+    </w:p>
+    <w:p>
+      <w:pPr>
+        <w:pStyle w:val="ListParagraph"/>
+        <w:numPr>
+          <w:ilvl w:val="0"/>
+          <w:numId w:val="3"/>
+        </w:numPr>
+        <w:rPr>
+          <w:rFonts w:ascii="Times New Roman" w:hAnsi="Times New Roman" w:cs="Times New Roman"/>
+        </w:rPr>
+      </w:pPr>
+      <w:r>
+        <w:rPr>
+          <w:noProof/>
+        </w:rPr>
+        <w:drawing>
+          <wp:anchor distT="0" distB="0" distL="114300" distR="114300" simplePos="0" relativeHeight="251669504" behindDoc="0" locked="0" layoutInCell="1" allowOverlap="1" wp14:anchorId="14949E42" wp14:editId="2ABE0691">
+            <wp:simplePos x="0" y="0"/>
+            <wp:positionH relativeFrom="margin">
+              <wp:align>center</wp:align>
+            </wp:positionH>
+            <wp:positionV relativeFrom="paragraph">
+              <wp:posOffset>374015</wp:posOffset>
+            </wp:positionV>
+            <wp:extent cx="5210175" cy="5059045"/>
+            <wp:effectExtent l="0" t="0" r="9525" b="8255"/>
+            <wp:wrapTopAndBottom/>
+            <wp:docPr id="1726228800" name="Picture 1" descr="A diagram of cell cycle&#10;&#10;Description automatically generated with low confidence"/>
+            <wp:cNvGraphicFramePr>
+              <a:graphicFrameLocks xmlns:a="http://schemas.openxmlformats.org/drawingml/2006/main" noChangeAspect="1"/>
+            </wp:cNvGraphicFramePr>
+            <a:graphic xmlns:a="http://schemas.openxmlformats.org/drawingml/2006/main">
+              <a:graphicData uri="http://schemas.openxmlformats.org/drawingml/2006/picture">
+                <pic:pic xmlns:pic="http://schemas.openxmlformats.org/drawingml/2006/picture">
+                  <pic:nvPicPr>
+                    <pic:cNvPr id="1726228800" name="Picture 1" descr="A diagram of cell cycle&#10;&#10;Description automatically generated with low confidence"/>
+                    <pic:cNvPicPr/>
+                  </pic:nvPicPr>
+                  <pic:blipFill>
+                    <a:blip r:embed="rId15">
+                      <a:extLst>
+                        <a:ext uri="{28A0092B-C50C-407E-A947-70E740481C1C}">
+                          <a14:useLocalDpi xmlns:a14="http://schemas.microsoft.com/office/drawing/2010/main" val="0"/>
+                        </a:ext>
+                      </a:extLst>
+                    </a:blip>
+                    <a:stretch>
+                      <a:fillRect/>
+                    </a:stretch>
+                  </pic:blipFill>
+                  <pic:spPr>
+                    <a:xfrm>
+                      <a:off x="0" y="0"/>
+                      <a:ext cx="5210175" cy="5059045"/>
+                    </a:xfrm>
+                    <a:prstGeom prst="rect">
+                      <a:avLst/>
+                    </a:prstGeom>
+                  </pic:spPr>
+                </pic:pic>
+              </a:graphicData>
+            </a:graphic>
+            <wp14:sizeRelH relativeFrom="margin">
+              <wp14:pctWidth>0</wp14:pctWidth>
+            </wp14:sizeRelH>
+            <wp14:sizeRelV relativeFrom="margin">
+              <wp14:pctHeight>0</wp14:pctHeight>
+            </wp14:sizeRelV>
+          </wp:anchor>
+        </w:drawing>
+      </w:r>
+      <w:r>
+        <w:rPr>
+          <w:noProof/>
+        </w:rPr>
+        <w:drawing>
+          <wp:anchor distT="0" distB="0" distL="114300" distR="114300" simplePos="0" relativeHeight="251670528" behindDoc="0" locked="0" layoutInCell="1" allowOverlap="1" wp14:anchorId="4AFEE129" wp14:editId="185199C3">
+            <wp:simplePos x="0" y="0"/>
+            <wp:positionH relativeFrom="margin">
+              <wp:align>right</wp:align>
+            </wp:positionH>
+            <wp:positionV relativeFrom="paragraph">
+              <wp:posOffset>5476240</wp:posOffset>
+            </wp:positionV>
+            <wp:extent cx="5943600" cy="2030730"/>
+            <wp:effectExtent l="0" t="0" r="0" b="7620"/>
+            <wp:wrapTopAndBottom/>
+            <wp:docPr id="456382968" name="Picture 1" descr="A picture containing text, font, screenshot&#10;&#10;Description automatically generated"/>
+            <wp:cNvGraphicFramePr>
+              <a:graphicFrameLocks xmlns:a="http://schemas.openxmlformats.org/drawingml/2006/main" noChangeAspect="1"/>
+            </wp:cNvGraphicFramePr>
+            <a:graphic xmlns:a="http://schemas.openxmlformats.org/drawingml/2006/main">
+              <a:graphicData uri="http://schemas.openxmlformats.org/drawingml/2006/picture">
+                <pic:pic xmlns:pic="http://schemas.openxmlformats.org/drawingml/2006/picture">
+                  <pic:nvPicPr>
+                    <pic:cNvPr id="456382968" name="Picture 1" descr="A picture containing text, font, screenshot&#10;&#10;Description automatically generated"/>
+                    <pic:cNvPicPr/>
+                  </pic:nvPicPr>
+                  <pic:blipFill>
+                    <a:blip r:embed="rId16">
+                      <a:extLst>
+                        <a:ext uri="{28A0092B-C50C-407E-A947-70E740481C1C}">
+                          <a14:useLocalDpi xmlns:a14="http://schemas.microsoft.com/office/drawing/2010/main" val="0"/>
+                        </a:ext>
+                      </a:extLst>
+                    </a:blip>
+                    <a:stretch>
+                      <a:fillRect/>
+                    </a:stretch>
+                  </pic:blipFill>
+                  <pic:spPr>
+                    <a:xfrm>
+                      <a:off x="0" y="0"/>
+                      <a:ext cx="5943600" cy="2030730"/>
                     </a:xfrm>
                     <a:prstGeom prst="rect">
                       <a:avLst/>
@@ -2151,50 +2301,134 @@
         <w:rPr>
           <w:rFonts w:ascii="Times New Roman" w:hAnsi="Times New Roman" w:cs="Times New Roman"/>
         </w:rPr>
-        <w:t>What are the products of meiosis? How many cells? How does their DNA compare to the original cell?</w:t>
-      </w:r>
-    </w:p>
-    <w:p>
-      <w:pPr>
-        <w:pStyle w:val="ListParagraph"/>
-        <w:numPr>
-          <w:ilvl w:val="1"/>
-          <w:numId w:val="3"/>
-        </w:numPr>
-        <w:rPr>
-          <w:rFonts w:ascii="Times New Roman" w:hAnsi="Times New Roman" w:cs="Times New Roman"/>
-        </w:rPr>
-      </w:pPr>
-    </w:p>
-    <w:p>
-      <w:pPr>
-        <w:pStyle w:val="ListParagraph"/>
-        <w:numPr>
-          <w:ilvl w:val="0"/>
-          <w:numId w:val="3"/>
-        </w:numPr>
-        <w:rPr>
-          <w:rFonts w:ascii="Times New Roman" w:hAnsi="Times New Roman" w:cs="Times New Roman"/>
-        </w:rPr>
-      </w:pPr>
-      <w:r>
-        <w:rPr>
-          <w:rFonts w:ascii="Times New Roman" w:hAnsi="Times New Roman" w:cs="Times New Roman"/>
-        </w:rPr>
         <w:t>What happens a) to the chromosomes, and b) to the rest of the cell during each of the phases of meiosis 1?  Meiosis 2?</w:t>
       </w:r>
     </w:p>
     <w:p>
       <w:pPr>
-        <w:pStyle w:val="ListParagraph"/>
-        <w:numPr>
-          <w:ilvl w:val="1"/>
-          <w:numId w:val="3"/>
-        </w:numPr>
-        <w:rPr>
-          <w:rFonts w:ascii="Times New Roman" w:hAnsi="Times New Roman" w:cs="Times New Roman"/>
-        </w:rPr>
-      </w:pPr>
+        <w:rPr>
+          <w:rFonts w:ascii="Times New Roman" w:hAnsi="Times New Roman" w:cs="Times New Roman"/>
+        </w:rPr>
+      </w:pPr>
+      <w:r>
+        <w:lastRenderedPageBreak/>
+        <w:drawing>
+          <wp:anchor distT="0" distB="0" distL="114300" distR="114300" simplePos="0" relativeHeight="251671552" behindDoc="0" locked="0" layoutInCell="1" allowOverlap="1" wp14:anchorId="73646D20" wp14:editId="19CBC3AB">
+            <wp:simplePos x="0" y="0"/>
+            <wp:positionH relativeFrom="margin">
+              <wp:align>center</wp:align>
+            </wp:positionH>
+            <wp:positionV relativeFrom="paragraph">
+              <wp:posOffset>2590800</wp:posOffset>
+            </wp:positionV>
+            <wp:extent cx="7002780" cy="3390900"/>
+            <wp:effectExtent l="0" t="0" r="7620" b="0"/>
+            <wp:wrapTopAndBottom/>
+            <wp:docPr id="1217867043" name="Picture 1"/>
+            <wp:cNvGraphicFramePr>
+              <a:graphicFrameLocks xmlns:a="http://schemas.openxmlformats.org/drawingml/2006/main" noChangeAspect="1"/>
+            </wp:cNvGraphicFramePr>
+            <a:graphic xmlns:a="http://schemas.openxmlformats.org/drawingml/2006/main">
+              <a:graphicData uri="http://schemas.openxmlformats.org/drawingml/2006/picture">
+                <pic:pic xmlns:pic="http://schemas.openxmlformats.org/drawingml/2006/picture">
+                  <pic:nvPicPr>
+                    <pic:cNvPr id="0" name="Picture 1"/>
+                    <pic:cNvPicPr>
+                      <a:picLocks noChangeAspect="1" noChangeArrowheads="1"/>
+                    </pic:cNvPicPr>
+                  </pic:nvPicPr>
+                  <pic:blipFill>
+                    <a:blip r:embed="rId17">
+                      <a:extLst>
+                        <a:ext uri="{28A0092B-C50C-407E-A947-70E740481C1C}">
+                          <a14:useLocalDpi xmlns:a14="http://schemas.microsoft.com/office/drawing/2010/main" val="0"/>
+                        </a:ext>
+                      </a:extLst>
+                    </a:blip>
+                    <a:srcRect/>
+                    <a:stretch>
+                      <a:fillRect/>
+                    </a:stretch>
+                  </pic:blipFill>
+                  <pic:spPr bwMode="auto">
+                    <a:xfrm>
+                      <a:off x="0" y="0"/>
+                      <a:ext cx="7002780" cy="3390900"/>
+                    </a:xfrm>
+                    <a:prstGeom prst="rect">
+                      <a:avLst/>
+                    </a:prstGeom>
+                    <a:noFill/>
+                    <a:ln>
+                      <a:noFill/>
+                    </a:ln>
+                  </pic:spPr>
+                </pic:pic>
+              </a:graphicData>
+            </a:graphic>
+            <wp14:sizeRelH relativeFrom="margin">
+              <wp14:pctWidth>0</wp14:pctWidth>
+            </wp14:sizeRelH>
+            <wp14:sizeRelV relativeFrom="margin">
+              <wp14:pctHeight>0</wp14:pctHeight>
+            </wp14:sizeRelV>
+          </wp:anchor>
+        </w:drawing>
+      </w:r>
+      <w:r>
+        <w:rPr>
+          <w:noProof/>
+        </w:rPr>
+        <w:drawing>
+          <wp:anchor distT="0" distB="0" distL="114300" distR="114300" simplePos="0" relativeHeight="251667456" behindDoc="0" locked="0" layoutInCell="1" allowOverlap="1" wp14:anchorId="51588E5F" wp14:editId="7BF5BBCD">
+            <wp:simplePos x="0" y="0"/>
+            <wp:positionH relativeFrom="margin">
+              <wp:align>right</wp:align>
+            </wp:positionH>
+            <wp:positionV relativeFrom="paragraph">
+              <wp:posOffset>0</wp:posOffset>
+            </wp:positionV>
+            <wp:extent cx="5943600" cy="2513965"/>
+            <wp:effectExtent l="0" t="0" r="0" b="635"/>
+            <wp:wrapTopAndBottom/>
+            <wp:docPr id="873411741" name="Picture 1" descr="A screenshot of a cell phone&#10;&#10;Description automatically generated with low confidence"/>
+            <wp:cNvGraphicFramePr>
+              <a:graphicFrameLocks xmlns:a="http://schemas.openxmlformats.org/drawingml/2006/main" noChangeAspect="1"/>
+            </wp:cNvGraphicFramePr>
+            <a:graphic xmlns:a="http://schemas.openxmlformats.org/drawingml/2006/main">
+              <a:graphicData uri="http://schemas.openxmlformats.org/drawingml/2006/picture">
+                <pic:pic xmlns:pic="http://schemas.openxmlformats.org/drawingml/2006/picture">
+                  <pic:nvPicPr>
+                    <pic:cNvPr id="873411741" name="Picture 1" descr="A screenshot of a cell phone&#10;&#10;Description automatically generated with low confidence"/>
+                    <pic:cNvPicPr/>
+                  </pic:nvPicPr>
+                  <pic:blipFill>
+                    <a:blip r:embed="rId18" cstate="print">
+                      <a:extLst>
+                        <a:ext uri="{28A0092B-C50C-407E-A947-70E740481C1C}">
+                          <a14:useLocalDpi xmlns:a14="http://schemas.microsoft.com/office/drawing/2010/main" val="0"/>
+                        </a:ext>
+                      </a:extLst>
+                    </a:blip>
+                    <a:stretch>
+                      <a:fillRect/>
+                    </a:stretch>
+                  </pic:blipFill>
+                  <pic:spPr>
+                    <a:xfrm>
+                      <a:off x="0" y="0"/>
+                      <a:ext cx="5943600" cy="2513965"/>
+                    </a:xfrm>
+                    <a:prstGeom prst="rect">
+                      <a:avLst/>
+                    </a:prstGeom>
+                  </pic:spPr>
+                </pic:pic>
+              </a:graphicData>
+            </a:graphic>
+          </wp:anchor>
+        </w:drawing>
+      </w:r>
     </w:p>
     <w:p>
       <w:pPr>
@@ -2225,6 +2459,12 @@
           <w:rFonts w:ascii="Times New Roman" w:hAnsi="Times New Roman" w:cs="Times New Roman"/>
         </w:rPr>
       </w:pPr>
+      <w:r>
+        <w:rPr>
+          <w:rFonts w:ascii="Times New Roman" w:hAnsi="Times New Roman" w:cs="Times New Roman"/>
+        </w:rPr>
+        <w:t>Two chromosomes in a pair are homologous. Chromatids are two identical DNA molecules that results from the replications of a chromosome during the S phase</w:t>
+      </w:r>
     </w:p>
     <w:p>
       <w:pPr>
@@ -2255,6 +2495,37 @@
           <w:rFonts w:ascii="Times New Roman" w:hAnsi="Times New Roman" w:cs="Times New Roman"/>
         </w:rPr>
       </w:pPr>
+      <w:r>
+        <w:rPr>
+          <w:rFonts w:ascii="Times New Roman" w:hAnsi="Times New Roman" w:cs="Times New Roman"/>
+        </w:rPr>
+        <w:t>In mitosis, replicated chromosomes (consisting of a pair of sister chromatids) line up along the midline of the cell. The two sister chromatids of each chromosome then separate, becoming independent chromosomes. Each daughter cell ends up with an identical (diploid) complement of 46 chromosomes.</w:t>
+      </w:r>
+    </w:p>
+    <w:p>
+      <w:pPr>
+        <w:pStyle w:val="ListParagraph"/>
+        <w:numPr>
+          <w:ilvl w:val="1"/>
+          <w:numId w:val="3"/>
+        </w:numPr>
+        <w:rPr>
+          <w:rFonts w:ascii="Times New Roman" w:hAnsi="Times New Roman" w:cs="Times New Roman"/>
+        </w:rPr>
+      </w:pPr>
+      <w:r>
+        <w:rPr>
+          <w:rFonts w:ascii="Times New Roman" w:hAnsi="Times New Roman" w:cs="Times New Roman"/>
+        </w:rPr>
+        <w:t xml:space="preserve">In meiosis, two separate divisions occur, producing four daughter cells rather than two, and giving each cell only one copy of each chromosome. The first division separates homologous chromosomes from each other; the second division, like </w:t>
+      </w:r>
+      <w:r>
+        <w:rPr>
+          <w:rFonts w:ascii="Times New Roman" w:hAnsi="Times New Roman" w:cs="Times New Roman"/>
+        </w:rPr>
+        <w:lastRenderedPageBreak/>
+        <w:t>mitosis, then separates sister chromatids. At the end of meiosis, one (diploid) cell has divided into four (haploid) cells, which develop into egg or sperm</w:t>
+      </w:r>
     </w:p>
     <w:p>
       <w:pPr>
@@ -2285,6 +2556,30 @@
           <w:rFonts w:ascii="Times New Roman" w:hAnsi="Times New Roman" w:cs="Times New Roman"/>
         </w:rPr>
       </w:pPr>
+      <w:r>
+        <w:rPr>
+          <w:rFonts w:ascii="Times New Roman" w:hAnsi="Times New Roman" w:cs="Times New Roman"/>
+        </w:rPr>
+        <w:t>Each chromosome enters a progeny cell independent of other chromosomes</w:t>
+      </w:r>
+    </w:p>
+    <w:p>
+      <w:pPr>
+        <w:pStyle w:val="ListParagraph"/>
+        <w:numPr>
+          <w:ilvl w:val="1"/>
+          <w:numId w:val="3"/>
+        </w:numPr>
+        <w:rPr>
+          <w:rFonts w:ascii="Times New Roman" w:hAnsi="Times New Roman" w:cs="Times New Roman"/>
+        </w:rPr>
+      </w:pPr>
+      <w:r>
+        <w:rPr>
+          <w:rFonts w:ascii="Times New Roman" w:hAnsi="Times New Roman" w:cs="Times New Roman"/>
+        </w:rPr>
+        <w:t>Chromosomes from parents do not stick together</w:t>
+      </w:r>
     </w:p>
     <w:p>
       <w:pPr>
@@ -2315,6 +2610,150 @@
           <w:rFonts w:ascii="Times New Roman" w:hAnsi="Times New Roman" w:cs="Times New Roman"/>
         </w:rPr>
       </w:pPr>
+      <w:r>
+        <w:rPr>
+          <w:noProof/>
+        </w:rPr>
+        <w:drawing>
+          <wp:anchor distT="0" distB="0" distL="114300" distR="114300" simplePos="0" relativeHeight="251672576" behindDoc="0" locked="0" layoutInCell="1" allowOverlap="1" wp14:anchorId="00364FFA" wp14:editId="342C93C5">
+            <wp:simplePos x="0" y="0"/>
+            <wp:positionH relativeFrom="margin">
+              <wp:align>right</wp:align>
+            </wp:positionH>
+            <wp:positionV relativeFrom="paragraph">
+              <wp:posOffset>403225</wp:posOffset>
+            </wp:positionV>
+            <wp:extent cx="5943600" cy="5076825"/>
+            <wp:effectExtent l="0" t="0" r="0" b="9525"/>
+            <wp:wrapTopAndBottom/>
+            <wp:docPr id="1962188143" name="Picture 1" descr="A picture containing text, screenshot, skeleton&#10;&#10;Description automatically generated"/>
+            <wp:cNvGraphicFramePr>
+              <a:graphicFrameLocks xmlns:a="http://schemas.openxmlformats.org/drawingml/2006/main" noChangeAspect="1"/>
+            </wp:cNvGraphicFramePr>
+            <a:graphic xmlns:a="http://schemas.openxmlformats.org/drawingml/2006/main">
+              <a:graphicData uri="http://schemas.openxmlformats.org/drawingml/2006/picture">
+                <pic:pic xmlns:pic="http://schemas.openxmlformats.org/drawingml/2006/picture">
+                  <pic:nvPicPr>
+                    <pic:cNvPr id="1962188143" name="Picture 1" descr="A picture containing text, screenshot, skeleton&#10;&#10;Description automatically generated"/>
+                    <pic:cNvPicPr/>
+                  </pic:nvPicPr>
+                  <pic:blipFill>
+                    <a:blip r:embed="rId19">
+                      <a:extLst>
+                        <a:ext uri="{28A0092B-C50C-407E-A947-70E740481C1C}">
+                          <a14:useLocalDpi xmlns:a14="http://schemas.microsoft.com/office/drawing/2010/main" val="0"/>
+                        </a:ext>
+                      </a:extLst>
+                    </a:blip>
+                    <a:stretch>
+                      <a:fillRect/>
+                    </a:stretch>
+                  </pic:blipFill>
+                  <pic:spPr>
+                    <a:xfrm>
+                      <a:off x="0" y="0"/>
+                      <a:ext cx="5943600" cy="5076825"/>
+                    </a:xfrm>
+                    <a:prstGeom prst="rect">
+                      <a:avLst/>
+                    </a:prstGeom>
+                  </pic:spPr>
+                </pic:pic>
+              </a:graphicData>
+            </a:graphic>
+          </wp:anchor>
+        </w:drawing>
+      </w:r>
+      <w:r>
+        <w:rPr>
+          <w:rFonts w:ascii="Times New Roman" w:hAnsi="Times New Roman" w:cs="Times New Roman"/>
+        </w:rPr>
+        <w:t>When homologous chromosomes line up during meiosis 1, they trade segments of DNA</w:t>
+      </w:r>
+    </w:p>
+    <w:p>
+      <w:pPr>
+        <w:pStyle w:val="ListParagraph"/>
+        <w:numPr>
+          <w:ilvl w:val="0"/>
+          <w:numId w:val="3"/>
+        </w:numPr>
+        <w:rPr>
+          <w:rFonts w:ascii="Times New Roman" w:hAnsi="Times New Roman" w:cs="Times New Roman"/>
+        </w:rPr>
+      </w:pPr>
+      <w:r>
+        <w:rPr>
+          <w:rFonts w:ascii="Times New Roman" w:hAnsi="Times New Roman" w:cs="Times New Roman"/>
+        </w:rPr>
+        <w:t>Nondisjunction</w:t>
+      </w:r>
+    </w:p>
+    <w:p>
+      <w:pPr>
+        <w:pStyle w:val="ListParagraph"/>
+        <w:numPr>
+          <w:ilvl w:val="1"/>
+          <w:numId w:val="3"/>
+        </w:numPr>
+        <w:rPr>
+          <w:rFonts w:ascii="Times New Roman" w:hAnsi="Times New Roman" w:cs="Times New Roman"/>
+        </w:rPr>
+      </w:pPr>
+      <w:r>
+        <w:rPr>
+          <w:rFonts w:ascii="Times New Roman" w:hAnsi="Times New Roman" w:cs="Times New Roman"/>
+        </w:rPr>
+        <w:t>Chromosomes do not separate normally during meiosis</w:t>
+      </w:r>
+    </w:p>
+    <w:p>
+      <w:pPr>
+        <w:pStyle w:val="ListParagraph"/>
+        <w:numPr>
+          <w:ilvl w:val="1"/>
+          <w:numId w:val="3"/>
+        </w:numPr>
+        <w:rPr>
+          <w:rFonts w:ascii="Times New Roman" w:hAnsi="Times New Roman" w:cs="Times New Roman"/>
+        </w:rPr>
+      </w:pPr>
+      <w:r>
+        <w:rPr>
+          <w:rFonts w:ascii="Times New Roman" w:hAnsi="Times New Roman" w:cs="Times New Roman"/>
+        </w:rPr>
+        <w:t>Occurs in meiosis 1 if both homologous chromosomes end up in same cell</w:t>
+      </w:r>
+    </w:p>
+    <w:p>
+      <w:pPr>
+        <w:pStyle w:val="ListParagraph"/>
+        <w:numPr>
+          <w:ilvl w:val="1"/>
+          <w:numId w:val="3"/>
+        </w:numPr>
+        <w:rPr>
+          <w:rFonts w:ascii="Times New Roman" w:hAnsi="Times New Roman" w:cs="Times New Roman"/>
+        </w:rPr>
+      </w:pPr>
+      <w:r>
+        <w:rPr>
+          <w:rFonts w:ascii="Times New Roman" w:hAnsi="Times New Roman" w:cs="Times New Roman"/>
+        </w:rPr>
+        <w:t xml:space="preserve">Occurs in meiosis 2 if the two sister </w:t>
+      </w:r>
+      <w:r>
+        <w:rPr>
+          <w:rFonts w:ascii="Times New Roman" w:hAnsi="Times New Roman" w:cs="Times New Roman"/>
+        </w:rPr>
+        <w:t>chromatids</w:t>
+      </w:r>
+      <w:r>
+        <w:rPr>
+          <w:rFonts w:ascii="Times New Roman" w:hAnsi="Times New Roman" w:cs="Times New Roman"/>
+        </w:rPr>
+        <w:t xml:space="preserve"> do not separate properly</w:t>
+      </w:r>
     </w:p>
     <w:p>
       <w:pPr>
@@ -2345,37 +2784,55 @@
           <w:rFonts w:ascii="Times New Roman" w:hAnsi="Times New Roman" w:cs="Times New Roman"/>
         </w:rPr>
       </w:pPr>
-    </w:p>
-    <w:p>
-      <w:pPr>
-        <w:pStyle w:val="ListParagraph"/>
-        <w:numPr>
-          <w:ilvl w:val="0"/>
-          <w:numId w:val="3"/>
-        </w:numPr>
-        <w:rPr>
-          <w:rFonts w:ascii="Times New Roman" w:hAnsi="Times New Roman" w:cs="Times New Roman"/>
-        </w:rPr>
-      </w:pPr>
+      <w:r>
+        <w:rPr>
+          <w:rFonts w:ascii="Times New Roman" w:hAnsi="Times New Roman" w:cs="Times New Roman"/>
+        </w:rPr>
+        <w:t>Individuals have too many or too few chromosomes</w:t>
+      </w:r>
+    </w:p>
+    <w:p>
+      <w:pPr>
+        <w:pStyle w:val="ListParagraph"/>
+        <w:numPr>
+          <w:ilvl w:val="0"/>
+          <w:numId w:val="3"/>
+        </w:numPr>
+        <w:rPr>
+          <w:rFonts w:ascii="Times New Roman" w:hAnsi="Times New Roman" w:cs="Times New Roman"/>
+        </w:rPr>
+      </w:pPr>
+      <w:r>
+        <w:rPr>
+          <w:rFonts w:ascii="Times New Roman" w:hAnsi="Times New Roman" w:cs="Times New Roman"/>
+        </w:rPr>
+        <w:t>What is a gene? What is an allele?</w:t>
+      </w:r>
+    </w:p>
+    <w:p>
+      <w:pPr>
+        <w:pStyle w:val="ListParagraph"/>
+        <w:numPr>
+          <w:ilvl w:val="1"/>
+          <w:numId w:val="3"/>
+        </w:numPr>
+        <w:rPr>
+          <w:rFonts w:ascii="Times New Roman" w:hAnsi="Times New Roman" w:cs="Times New Roman"/>
+        </w:rPr>
+      </w:pPr>
+      <w:r>
+        <w:rPr>
+          <w:rFonts w:ascii="Times New Roman" w:hAnsi="Times New Roman" w:cs="Times New Roman"/>
+        </w:rPr>
+        <w:t xml:space="preserve">Genes are chunks of DNA that contribute to particular traits or functions by coding for proteins that influence physiology. Alleles are different versions of a </w:t>
+      </w:r>
       <w:r>
         <w:rPr>
           <w:rFonts w:ascii="Times New Roman" w:hAnsi="Times New Roman" w:cs="Times New Roman"/>
         </w:rPr>
         <w:lastRenderedPageBreak/>
-        <w:t>What is a gene? What is an allele?</w:t>
-      </w:r>
-    </w:p>
-    <w:p>
-      <w:pPr>
-        <w:pStyle w:val="ListParagraph"/>
-        <w:numPr>
-          <w:ilvl w:val="1"/>
-          <w:numId w:val="3"/>
-        </w:numPr>
-        <w:rPr>
-          <w:rFonts w:ascii="Times New Roman" w:hAnsi="Times New Roman" w:cs="Times New Roman"/>
-        </w:rPr>
-      </w:pPr>
+        <w:t>gene, which vary according to the nucleotide base present at a particular genome location. An individual's combination of alleles is known as their genotype.</w:t>
+      </w:r>
     </w:p>
     <w:p>
       <w:pPr>
@@ -2406,6 +2863,30 @@
           <w:rFonts w:ascii="Times New Roman" w:hAnsi="Times New Roman" w:cs="Times New Roman"/>
         </w:rPr>
       </w:pPr>
+      <w:r>
+        <w:rPr>
+          <w:rFonts w:ascii="Times New Roman" w:hAnsi="Times New Roman" w:cs="Times New Roman"/>
+        </w:rPr>
+        <w:t>Homozygous: the same genes on homologous chromosomes have the same allele</w:t>
+      </w:r>
+    </w:p>
+    <w:p>
+      <w:pPr>
+        <w:pStyle w:val="ListParagraph"/>
+        <w:numPr>
+          <w:ilvl w:val="1"/>
+          <w:numId w:val="3"/>
+        </w:numPr>
+        <w:rPr>
+          <w:rFonts w:ascii="Times New Roman" w:hAnsi="Times New Roman" w:cs="Times New Roman"/>
+        </w:rPr>
+      </w:pPr>
+      <w:r>
+        <w:rPr>
+          <w:rFonts w:ascii="Times New Roman" w:hAnsi="Times New Roman" w:cs="Times New Roman"/>
+        </w:rPr>
+        <w:t>Heterozygous: the same genes on homologous chromosomes have different alleles</w:t>
+      </w:r>
     </w:p>
     <w:p>
       <w:pPr>
@@ -2436,6 +2917,30 @@
           <w:rFonts w:ascii="Times New Roman" w:hAnsi="Times New Roman" w:cs="Times New Roman"/>
         </w:rPr>
       </w:pPr>
+      <w:r>
+        <w:rPr>
+          <w:rFonts w:ascii="Times New Roman" w:hAnsi="Times New Roman" w:cs="Times New Roman"/>
+        </w:rPr>
+        <w:t>Genotype: allele make up</w:t>
+      </w:r>
+    </w:p>
+    <w:p>
+      <w:pPr>
+        <w:pStyle w:val="ListParagraph"/>
+        <w:numPr>
+          <w:ilvl w:val="1"/>
+          <w:numId w:val="3"/>
+        </w:numPr>
+        <w:rPr>
+          <w:rFonts w:ascii="Times New Roman" w:hAnsi="Times New Roman" w:cs="Times New Roman"/>
+        </w:rPr>
+      </w:pPr>
+      <w:r>
+        <w:rPr>
+          <w:rFonts w:ascii="Times New Roman" w:hAnsi="Times New Roman" w:cs="Times New Roman"/>
+        </w:rPr>
+        <w:t>Phenotype: physical expression of the genotype</w:t>
+      </w:r>
     </w:p>
     <w:p>
       <w:pPr>
@@ -2466,6 +2971,30 @@
           <w:rFonts w:ascii="Times New Roman" w:hAnsi="Times New Roman" w:cs="Times New Roman"/>
         </w:rPr>
       </w:pPr>
+      <w:r>
+        <w:rPr>
+          <w:rFonts w:ascii="Times New Roman" w:hAnsi="Times New Roman" w:cs="Times New Roman"/>
+        </w:rPr>
+        <w:t>Dominant: expressed as along as there is at least once copy of the dominant allele</w:t>
+      </w:r>
+    </w:p>
+    <w:p>
+      <w:pPr>
+        <w:pStyle w:val="ListParagraph"/>
+        <w:numPr>
+          <w:ilvl w:val="1"/>
+          <w:numId w:val="3"/>
+        </w:numPr>
+        <w:rPr>
+          <w:rFonts w:ascii="Times New Roman" w:hAnsi="Times New Roman" w:cs="Times New Roman"/>
+        </w:rPr>
+      </w:pPr>
+      <w:r>
+        <w:rPr>
+          <w:rFonts w:ascii="Times New Roman" w:hAnsi="Times New Roman" w:cs="Times New Roman"/>
+        </w:rPr>
+        <w:t>Recessive: only expressed if individual is homozygous for the recessive allele</w:t>
+      </w:r>
     </w:p>
     <w:p>
       <w:pPr>
@@ -2496,6 +3025,72 @@
           <w:rFonts w:ascii="Times New Roman" w:hAnsi="Times New Roman" w:cs="Times New Roman"/>
         </w:rPr>
       </w:pPr>
+      <w:r>
+        <w:rPr>
+          <w:noProof/>
+        </w:rPr>
+        <w:drawing>
+          <wp:anchor distT="0" distB="0" distL="114300" distR="114300" simplePos="0" relativeHeight="251668480" behindDoc="0" locked="0" layoutInCell="1" allowOverlap="1" wp14:anchorId="095CC5AE" wp14:editId="5AA37D1B">
+            <wp:simplePos x="0" y="0"/>
+            <wp:positionH relativeFrom="margin">
+              <wp:align>right</wp:align>
+            </wp:positionH>
+            <wp:positionV relativeFrom="paragraph">
+              <wp:posOffset>403225</wp:posOffset>
+            </wp:positionV>
+            <wp:extent cx="2841625" cy="3235960"/>
+            <wp:effectExtent l="0" t="0" r="0" b="2540"/>
+            <wp:wrapSquare wrapText="bothSides"/>
+            <wp:docPr id="1312390077" name="Picture 1" descr="A picture containing text, screenshot, font, number&#10;&#10;Description automatically generated"/>
+            <wp:cNvGraphicFramePr>
+              <a:graphicFrameLocks xmlns:a="http://schemas.openxmlformats.org/drawingml/2006/main" noChangeAspect="1"/>
+            </wp:cNvGraphicFramePr>
+            <a:graphic xmlns:a="http://schemas.openxmlformats.org/drawingml/2006/main">
+              <a:graphicData uri="http://schemas.openxmlformats.org/drawingml/2006/picture">
+                <pic:pic xmlns:pic="http://schemas.openxmlformats.org/drawingml/2006/picture">
+                  <pic:nvPicPr>
+                    <pic:cNvPr id="1312390077" name="Picture 1" descr="A picture containing text, screenshot, font, number&#10;&#10;Description automatically generated"/>
+                    <pic:cNvPicPr/>
+                  </pic:nvPicPr>
+                  <pic:blipFill>
+                    <a:blip r:embed="rId20" cstate="print">
+                      <a:extLst>
+                        <a:ext uri="{28A0092B-C50C-407E-A947-70E740481C1C}">
+                          <a14:useLocalDpi xmlns:a14="http://schemas.microsoft.com/office/drawing/2010/main" val="0"/>
+                        </a:ext>
+                      </a:extLst>
+                    </a:blip>
+                    <a:stretch>
+                      <a:fillRect/>
+                    </a:stretch>
+                  </pic:blipFill>
+                  <pic:spPr>
+                    <a:xfrm>
+                      <a:off x="0" y="0"/>
+                      <a:ext cx="2841625" cy="3235960"/>
+                    </a:xfrm>
+                    <a:prstGeom prst="rect">
+                      <a:avLst/>
+                    </a:prstGeom>
+                  </pic:spPr>
+                </pic:pic>
+              </a:graphicData>
+            </a:graphic>
+            <wp14:sizeRelH relativeFrom="margin">
+              <wp14:pctWidth>0</wp14:pctWidth>
+            </wp14:sizeRelH>
+            <wp14:sizeRelV relativeFrom="margin">
+              <wp14:pctHeight>0</wp14:pctHeight>
+            </wp14:sizeRelV>
+          </wp:anchor>
+        </w:drawing>
+      </w:r>
+      <w:r>
+        <w:rPr>
+          <w:rFonts w:ascii="Times New Roman" w:hAnsi="Times New Roman" w:cs="Times New Roman"/>
+        </w:rPr>
+        <w:t>All offspring will be intermediate between their parents. The law of segregation, which states that the two copies of a gene separate when producing gametes, so each gamete only has one allele</w:t>
+      </w:r>
     </w:p>
     <w:p>
       <w:pPr>
@@ -2519,18 +3114,6 @@
       <w:pPr>
         <w:pStyle w:val="ListParagraph"/>
         <w:numPr>
-          <w:ilvl w:val="1"/>
-          <w:numId w:val="3"/>
-        </w:numPr>
-        <w:rPr>
-          <w:rFonts w:ascii="Times New Roman" w:hAnsi="Times New Roman" w:cs="Times New Roman"/>
-        </w:rPr>
-      </w:pPr>
-    </w:p>
-    <w:p>
-      <w:pPr>
-        <w:pStyle w:val="ListParagraph"/>
-        <w:numPr>
           <w:ilvl w:val="0"/>
           <w:numId w:val="3"/>
         </w:numPr>
@@ -2549,18 +3132,6 @@
       <w:pPr>
         <w:pStyle w:val="ListParagraph"/>
         <w:numPr>
-          <w:ilvl w:val="1"/>
-          <w:numId w:val="3"/>
-        </w:numPr>
-        <w:rPr>
-          <w:rFonts w:ascii="Times New Roman" w:hAnsi="Times New Roman" w:cs="Times New Roman"/>
-        </w:rPr>
-      </w:pPr>
-    </w:p>
-    <w:p>
-      <w:pPr>
-        <w:pStyle w:val="ListParagraph"/>
-        <w:numPr>
           <w:ilvl w:val="0"/>
           <w:numId w:val="3"/>
         </w:numPr>
@@ -2586,6 +3157,36 @@
           <w:rFonts w:ascii="Times New Roman" w:hAnsi="Times New Roman" w:cs="Times New Roman"/>
         </w:rPr>
       </w:pPr>
+      <w:r>
+        <w:rPr>
+          <w:rFonts w:ascii="Times New Roman" w:hAnsi="Times New Roman" w:cs="Times New Roman"/>
+        </w:rPr>
+        <w:t>Autosomes (non-sex chromosomes, 1-22)</w:t>
+      </w:r>
+    </w:p>
+    <w:p>
+      <w:pPr>
+        <w:pStyle w:val="ListParagraph"/>
+        <w:numPr>
+          <w:ilvl w:val="1"/>
+          <w:numId w:val="3"/>
+        </w:numPr>
+        <w:rPr>
+          <w:rFonts w:ascii="Times New Roman" w:hAnsi="Times New Roman" w:cs="Times New Roman"/>
+        </w:rPr>
+      </w:pPr>
+      <w:r>
+        <w:rPr>
+          <w:rFonts w:ascii="Times New Roman" w:hAnsi="Times New Roman" w:cs="Times New Roman"/>
+        </w:rPr>
+        <w:t>Sex (determine sex, #23), XX = F, XY = M</w:t>
+      </w:r>
+      <w:r>
+        <w:rPr>
+          <w:rFonts w:ascii="Times New Roman" w:hAnsi="Times New Roman" w:cs="Times New Roman"/>
+        </w:rPr>
+        <w:t>. Y chromosome contains the SRY gene which cause testes to develop</w:t>
+      </w:r>
     </w:p>
     <w:p>
       <w:pPr>
@@ -2616,6 +3217,12 @@
           <w:rFonts w:ascii="Times New Roman" w:hAnsi="Times New Roman" w:cs="Times New Roman"/>
         </w:rPr>
       </w:pPr>
+      <w:r>
+        <w:rPr>
+          <w:rFonts w:ascii="Times New Roman" w:hAnsi="Times New Roman" w:cs="Times New Roman"/>
+        </w:rPr>
+        <w:t>Males are hemizygous for alleles on the X chromosome, as they only have one X. Whatever allele appears on the X will appear in the phenotype</w:t>
+      </w:r>
     </w:p>
     <w:p>
       <w:pPr>
@@ -2646,6 +3253,12 @@
           <w:rFonts w:ascii="Times New Roman" w:hAnsi="Times New Roman" w:cs="Times New Roman"/>
         </w:rPr>
       </w:pPr>
+      <w:r>
+        <w:rPr>
+          <w:rFonts w:ascii="Times New Roman" w:hAnsi="Times New Roman" w:cs="Times New Roman"/>
+        </w:rPr>
+        <w:t>Traits where the genes are located on the X chromosome. Recessive traits are more likely in males since they only have one X</w:t>
+      </w:r>
     </w:p>
     <w:p>
       <w:pPr>
@@ -2706,6 +3319,48 @@
           <w:rFonts w:ascii="Times New Roman" w:hAnsi="Times New Roman" w:cs="Times New Roman"/>
         </w:rPr>
       </w:pPr>
+      <w:r>
+        <w:rPr>
+          <w:rFonts w:ascii="Times New Roman" w:hAnsi="Times New Roman" w:cs="Times New Roman"/>
+        </w:rPr>
+        <w:t>Mendelian: Dominant is expressed if present, else recessive</w:t>
+      </w:r>
+    </w:p>
+    <w:p>
+      <w:pPr>
+        <w:pStyle w:val="ListParagraph"/>
+        <w:numPr>
+          <w:ilvl w:val="1"/>
+          <w:numId w:val="3"/>
+        </w:numPr>
+        <w:rPr>
+          <w:rFonts w:ascii="Times New Roman" w:hAnsi="Times New Roman" w:cs="Times New Roman"/>
+        </w:rPr>
+      </w:pPr>
+      <w:r>
+        <w:rPr>
+          <w:rFonts w:ascii="Times New Roman" w:hAnsi="Times New Roman" w:cs="Times New Roman"/>
+        </w:rPr>
+        <w:t>Incomplete: the heterozygous phenotype is intermediate</w:t>
+      </w:r>
+    </w:p>
+    <w:p>
+      <w:pPr>
+        <w:pStyle w:val="ListParagraph"/>
+        <w:numPr>
+          <w:ilvl w:val="1"/>
+          <w:numId w:val="3"/>
+        </w:numPr>
+        <w:rPr>
+          <w:rFonts w:ascii="Times New Roman" w:hAnsi="Times New Roman" w:cs="Times New Roman"/>
+        </w:rPr>
+      </w:pPr>
+      <w:r>
+        <w:rPr>
+          <w:rFonts w:ascii="Times New Roman" w:hAnsi="Times New Roman" w:cs="Times New Roman"/>
+        </w:rPr>
+        <w:t>Codominance: both alleles are expressed equally in the heterozygote</w:t>
+      </w:r>
     </w:p>
     <w:p>
       <w:pPr>
@@ -2736,6 +3391,78 @@
           <w:rFonts w:ascii="Times New Roman" w:hAnsi="Times New Roman" w:cs="Times New Roman"/>
         </w:rPr>
       </w:pPr>
+      <w:r>
+        <w:rPr>
+          <w:rFonts w:ascii="Times New Roman" w:hAnsi="Times New Roman" w:cs="Times New Roman"/>
+        </w:rPr>
+        <w:t>If A allele is present, A proteins are present on hemoglobin</w:t>
+      </w:r>
+    </w:p>
+    <w:p>
+      <w:pPr>
+        <w:pStyle w:val="ListParagraph"/>
+        <w:numPr>
+          <w:ilvl w:val="1"/>
+          <w:numId w:val="3"/>
+        </w:numPr>
+        <w:rPr>
+          <w:rFonts w:ascii="Times New Roman" w:hAnsi="Times New Roman" w:cs="Times New Roman"/>
+        </w:rPr>
+      </w:pPr>
+      <w:r>
+        <w:rPr>
+          <w:rFonts w:ascii="Times New Roman" w:hAnsi="Times New Roman" w:cs="Times New Roman"/>
+        </w:rPr>
+        <w:t>If B allele is present: B proteins are present</w:t>
+      </w:r>
+    </w:p>
+    <w:p>
+      <w:pPr>
+        <w:pStyle w:val="ListParagraph"/>
+        <w:numPr>
+          <w:ilvl w:val="1"/>
+          <w:numId w:val="3"/>
+        </w:numPr>
+        <w:rPr>
+          <w:rFonts w:ascii="Times New Roman" w:hAnsi="Times New Roman" w:cs="Times New Roman"/>
+        </w:rPr>
+      </w:pPr>
+      <w:r>
+        <w:rPr>
+          <w:rFonts w:ascii="Times New Roman" w:hAnsi="Times New Roman" w:cs="Times New Roman"/>
+        </w:rPr>
+        <w:t>If genotype does not have A or B genes, it is type O and neither A or B proteins are present</w:t>
+      </w:r>
+    </w:p>
+    <w:p>
+      <w:pPr>
+        <w:pStyle w:val="ListParagraph"/>
+        <w:numPr>
+          <w:ilvl w:val="1"/>
+          <w:numId w:val="3"/>
+        </w:numPr>
+        <w:rPr>
+          <w:rFonts w:ascii="Times New Roman" w:hAnsi="Times New Roman" w:cs="Times New Roman"/>
+        </w:rPr>
+      </w:pPr>
+      <w:r>
+        <w:rPr>
+          <w:rFonts w:ascii="Times New Roman" w:hAnsi="Times New Roman" w:cs="Times New Roman"/>
+        </w:rPr>
+        <w:t>A and B are c</w:t>
+      </w:r>
+      <w:r>
+        <w:rPr>
+          <w:rFonts w:ascii="Times New Roman" w:hAnsi="Times New Roman" w:cs="Times New Roman"/>
+        </w:rPr>
+        <w:t>odominan</w:t>
+      </w:r>
+      <w:r>
+        <w:rPr>
+          <w:rFonts w:ascii="Times New Roman" w:hAnsi="Times New Roman" w:cs="Times New Roman"/>
+        </w:rPr>
+        <w:t>t, O is recessive</w:t>
+      </w:r>
     </w:p>
     <w:p>
       <w:pPr>
@@ -2766,6 +3493,48 @@
           <w:rFonts w:ascii="Times New Roman" w:hAnsi="Times New Roman" w:cs="Times New Roman"/>
         </w:rPr>
       </w:pPr>
+      <w:r>
+        <w:rPr>
+          <w:rFonts w:ascii="Times New Roman" w:hAnsi="Times New Roman" w:cs="Times New Roman"/>
+        </w:rPr>
+        <w:t>Traits controlled by more than one gene</w:t>
+      </w:r>
+    </w:p>
+    <w:p>
+      <w:pPr>
+        <w:pStyle w:val="ListParagraph"/>
+        <w:numPr>
+          <w:ilvl w:val="1"/>
+          <w:numId w:val="3"/>
+        </w:numPr>
+        <w:rPr>
+          <w:rFonts w:ascii="Times New Roman" w:hAnsi="Times New Roman" w:cs="Times New Roman"/>
+        </w:rPr>
+      </w:pPr>
+      <w:r>
+        <w:rPr>
+          <w:rFonts w:ascii="Times New Roman" w:hAnsi="Times New Roman" w:cs="Times New Roman"/>
+        </w:rPr>
+        <w:t>Often quantifiable/measurable characteristics, which display a wide range of phenotypes</w:t>
+      </w:r>
+    </w:p>
+    <w:p>
+      <w:pPr>
+        <w:pStyle w:val="ListParagraph"/>
+        <w:numPr>
+          <w:ilvl w:val="1"/>
+          <w:numId w:val="3"/>
+        </w:numPr>
+        <w:rPr>
+          <w:rFonts w:ascii="Times New Roman" w:hAnsi="Times New Roman" w:cs="Times New Roman"/>
+        </w:rPr>
+      </w:pPr>
+      <w:r>
+        <w:rPr>
+          <w:rFonts w:ascii="Times New Roman" w:hAnsi="Times New Roman" w:cs="Times New Roman"/>
+        </w:rPr>
+        <w:t>Multifactorial: combination of genes and environmental effects affect the phenotype</w:t>
+      </w:r>
     </w:p>
     <w:p>
       <w:pPr>
@@ -2860,7 +3629,6 @@
         <w:rPr>
           <w:rFonts w:ascii="Times New Roman" w:hAnsi="Times New Roman" w:cs="Times New Roman"/>
         </w:rPr>
-        <w:lastRenderedPageBreak/>
         <w:t>What does “theory” mean in the scientific context.  Is the criticism that evolution is “just a theory” valid?</w:t>
       </w:r>
     </w:p>
@@ -3363,247 +4131,247 @@
         <w:rPr>
           <w:rFonts w:ascii="Times New Roman" w:hAnsi="Times New Roman" w:cs="Times New Roman"/>
         </w:rPr>
+        <w:t>If you take all the allele frequencies for a given population, what do they add up to?  What about all of the genotype frequencies? Explain why this is true.</w:t>
+      </w:r>
+    </w:p>
+    <w:p>
+      <w:pPr>
+        <w:pStyle w:val="ListParagraph"/>
+        <w:numPr>
+          <w:ilvl w:val="1"/>
+          <w:numId w:val="3"/>
+        </w:numPr>
+        <w:rPr>
+          <w:rFonts w:ascii="Times New Roman" w:hAnsi="Times New Roman" w:cs="Times New Roman"/>
+        </w:rPr>
+      </w:pPr>
+    </w:p>
+    <w:p>
+      <w:pPr>
+        <w:pStyle w:val="ListParagraph"/>
+        <w:numPr>
+          <w:ilvl w:val="0"/>
+          <w:numId w:val="3"/>
+        </w:numPr>
+        <w:rPr>
+          <w:rFonts w:ascii="Times New Roman" w:hAnsi="Times New Roman" w:cs="Times New Roman"/>
+        </w:rPr>
+      </w:pPr>
+      <w:r>
+        <w:rPr>
+          <w:rFonts w:ascii="Times New Roman" w:hAnsi="Times New Roman" w:cs="Times New Roman"/>
+        </w:rPr>
+        <w:t>Explain where the p^2 + 2pq + q^2 = 1 equation comes from, and what it means.</w:t>
+      </w:r>
+    </w:p>
+    <w:p>
+      <w:pPr>
+        <w:pStyle w:val="ListParagraph"/>
+        <w:numPr>
+          <w:ilvl w:val="1"/>
+          <w:numId w:val="3"/>
+        </w:numPr>
+        <w:rPr>
+          <w:rFonts w:ascii="Times New Roman" w:hAnsi="Times New Roman" w:cs="Times New Roman"/>
+        </w:rPr>
+      </w:pPr>
+    </w:p>
+    <w:p>
+      <w:pPr>
+        <w:pStyle w:val="ListParagraph"/>
+        <w:numPr>
+          <w:ilvl w:val="0"/>
+          <w:numId w:val="3"/>
+        </w:numPr>
+        <w:rPr>
+          <w:rFonts w:ascii="Times New Roman" w:hAnsi="Times New Roman" w:cs="Times New Roman"/>
+        </w:rPr>
+      </w:pPr>
+      <w:r>
+        <w:rPr>
+          <w:rFonts w:ascii="Times New Roman" w:hAnsi="Times New Roman" w:cs="Times New Roman"/>
+        </w:rPr>
+        <w:t>When would you expect to see allele and genotype frequencies be in Hardy-Weinberg Equilibrium (what conditions need to be met)? How could you tell if they weren’t?</w:t>
+      </w:r>
+    </w:p>
+    <w:p>
+      <w:pPr>
+        <w:pStyle w:val="ListParagraph"/>
+        <w:numPr>
+          <w:ilvl w:val="1"/>
+          <w:numId w:val="3"/>
+        </w:numPr>
+        <w:rPr>
+          <w:rFonts w:ascii="Times New Roman" w:hAnsi="Times New Roman" w:cs="Times New Roman"/>
+        </w:rPr>
+      </w:pPr>
+    </w:p>
+    <w:p>
+      <w:pPr>
+        <w:pStyle w:val="ListParagraph"/>
+        <w:numPr>
+          <w:ilvl w:val="0"/>
+          <w:numId w:val="3"/>
+        </w:numPr>
+        <w:rPr>
+          <w:rFonts w:ascii="Times New Roman" w:hAnsi="Times New Roman" w:cs="Times New Roman"/>
+        </w:rPr>
+      </w:pPr>
+      <w:r>
+        <w:rPr>
+          <w:rFonts w:ascii="Times New Roman" w:hAnsi="Times New Roman" w:cs="Times New Roman"/>
+        </w:rPr>
+        <w:t>Given allele frequencies, be able to predict genotype/phenotype frequencies if the population is in HWE, and vice versa.</w:t>
+      </w:r>
+    </w:p>
+    <w:p>
+      <w:pPr>
+        <w:pStyle w:val="ListParagraph"/>
+        <w:numPr>
+          <w:ilvl w:val="1"/>
+          <w:numId w:val="3"/>
+        </w:numPr>
+        <w:rPr>
+          <w:rFonts w:ascii="Times New Roman" w:hAnsi="Times New Roman" w:cs="Times New Roman"/>
+        </w:rPr>
+      </w:pPr>
+    </w:p>
+    <w:p>
+      <w:pPr>
+        <w:pStyle w:val="ListParagraph"/>
+        <w:numPr>
+          <w:ilvl w:val="0"/>
+          <w:numId w:val="3"/>
+        </w:numPr>
+        <w:rPr>
+          <w:rFonts w:ascii="Times New Roman" w:hAnsi="Times New Roman" w:cs="Times New Roman"/>
+        </w:rPr>
+      </w:pPr>
+      <w:r>
+        <w:rPr>
+          <w:rFonts w:ascii="Times New Roman" w:hAnsi="Times New Roman" w:cs="Times New Roman"/>
+        </w:rPr>
+        <w:t>What is genetic drift? What are its consequences in terms of allele frequencies in a population? When do you expect it to have a stronger vs. weaker effect?</w:t>
+      </w:r>
+    </w:p>
+    <w:p>
+      <w:pPr>
+        <w:pStyle w:val="ListParagraph"/>
+        <w:numPr>
+          <w:ilvl w:val="1"/>
+          <w:numId w:val="3"/>
+        </w:numPr>
+        <w:rPr>
+          <w:rFonts w:ascii="Times New Roman" w:hAnsi="Times New Roman" w:cs="Times New Roman"/>
+        </w:rPr>
+      </w:pPr>
+    </w:p>
+    <w:p>
+      <w:pPr>
+        <w:pStyle w:val="ListParagraph"/>
+        <w:numPr>
+          <w:ilvl w:val="0"/>
+          <w:numId w:val="3"/>
+        </w:numPr>
+        <w:rPr>
+          <w:rFonts w:ascii="Times New Roman" w:hAnsi="Times New Roman" w:cs="Times New Roman"/>
+        </w:rPr>
+      </w:pPr>
+      <w:r>
+        <w:rPr>
+          <w:rFonts w:ascii="Times New Roman" w:hAnsi="Times New Roman" w:cs="Times New Roman"/>
+        </w:rPr>
+        <w:t>What is the founder effect? What is the bottleneck effect? How do these relate to genetic drift?</w:t>
+      </w:r>
+    </w:p>
+    <w:p>
+      <w:pPr>
+        <w:pStyle w:val="ListParagraph"/>
+        <w:numPr>
+          <w:ilvl w:val="1"/>
+          <w:numId w:val="3"/>
+        </w:numPr>
+        <w:rPr>
+          <w:rFonts w:ascii="Times New Roman" w:hAnsi="Times New Roman" w:cs="Times New Roman"/>
+        </w:rPr>
+      </w:pPr>
+    </w:p>
+    <w:p>
+      <w:pPr>
+        <w:pStyle w:val="ListParagraph"/>
+        <w:numPr>
+          <w:ilvl w:val="0"/>
+          <w:numId w:val="3"/>
+        </w:numPr>
+        <w:rPr>
+          <w:rFonts w:ascii="Times New Roman" w:hAnsi="Times New Roman" w:cs="Times New Roman"/>
+        </w:rPr>
+      </w:pPr>
+      <w:r>
+        <w:rPr>
+          <w:rFonts w:ascii="Times New Roman" w:hAnsi="Times New Roman" w:cs="Times New Roman"/>
+        </w:rPr>
+        <w:t>What is inbreeding? Which of the HWE requirements does it violate? What effects does it have on a population?</w:t>
+      </w:r>
+    </w:p>
+    <w:p>
+      <w:pPr>
+        <w:pStyle w:val="ListParagraph"/>
+        <w:numPr>
+          <w:ilvl w:val="1"/>
+          <w:numId w:val="3"/>
+        </w:numPr>
+        <w:rPr>
+          <w:rFonts w:ascii="Times New Roman" w:hAnsi="Times New Roman" w:cs="Times New Roman"/>
+        </w:rPr>
+      </w:pPr>
+    </w:p>
+    <w:p>
+      <w:pPr>
+        <w:pStyle w:val="ListParagraph"/>
+        <w:numPr>
+          <w:ilvl w:val="0"/>
+          <w:numId w:val="3"/>
+        </w:numPr>
+        <w:rPr>
+          <w:rFonts w:ascii="Times New Roman" w:hAnsi="Times New Roman" w:cs="Times New Roman"/>
+        </w:rPr>
+      </w:pPr>
+      <w:r>
+        <w:rPr>
+          <w:rFonts w:ascii="Times New Roman" w:hAnsi="Times New Roman" w:cs="Times New Roman"/>
+        </w:rPr>
+        <w:t xml:space="preserve">What effects do migration and mutation have on genetic diversity? </w:t>
+      </w:r>
+    </w:p>
+    <w:p>
+      <w:pPr>
+        <w:pStyle w:val="ListParagraph"/>
+        <w:numPr>
+          <w:ilvl w:val="1"/>
+          <w:numId w:val="3"/>
+        </w:numPr>
+        <w:rPr>
+          <w:rFonts w:ascii="Times New Roman" w:hAnsi="Times New Roman" w:cs="Times New Roman"/>
+        </w:rPr>
+      </w:pPr>
+    </w:p>
+    <w:p>
+      <w:pPr>
+        <w:pStyle w:val="ListParagraph"/>
+        <w:numPr>
+          <w:ilvl w:val="0"/>
+          <w:numId w:val="3"/>
+        </w:numPr>
+        <w:rPr>
+          <w:rFonts w:ascii="Times New Roman" w:hAnsi="Times New Roman" w:cs="Times New Roman"/>
+        </w:rPr>
+      </w:pPr>
+      <w:r>
+        <w:rPr>
+          <w:rFonts w:ascii="Times New Roman" w:hAnsi="Times New Roman" w:cs="Times New Roman"/>
+        </w:rPr>
         <w:lastRenderedPageBreak/>
-        <w:t>If you take all the allele frequencies for a given population, what do they add up to?  What about all of the genotype frequencies? Explain why this is true.</w:t>
-      </w:r>
-    </w:p>
-    <w:p>
-      <w:pPr>
-        <w:pStyle w:val="ListParagraph"/>
-        <w:numPr>
-          <w:ilvl w:val="1"/>
-          <w:numId w:val="3"/>
-        </w:numPr>
-        <w:rPr>
-          <w:rFonts w:ascii="Times New Roman" w:hAnsi="Times New Roman" w:cs="Times New Roman"/>
-        </w:rPr>
-      </w:pPr>
-    </w:p>
-    <w:p>
-      <w:pPr>
-        <w:pStyle w:val="ListParagraph"/>
-        <w:numPr>
-          <w:ilvl w:val="0"/>
-          <w:numId w:val="3"/>
-        </w:numPr>
-        <w:rPr>
-          <w:rFonts w:ascii="Times New Roman" w:hAnsi="Times New Roman" w:cs="Times New Roman"/>
-        </w:rPr>
-      </w:pPr>
-      <w:r>
-        <w:rPr>
-          <w:rFonts w:ascii="Times New Roman" w:hAnsi="Times New Roman" w:cs="Times New Roman"/>
-        </w:rPr>
-        <w:t>Explain where the p^2 + 2pq + q^2 = 1 equation comes from, and what it means.</w:t>
-      </w:r>
-    </w:p>
-    <w:p>
-      <w:pPr>
-        <w:pStyle w:val="ListParagraph"/>
-        <w:numPr>
-          <w:ilvl w:val="1"/>
-          <w:numId w:val="3"/>
-        </w:numPr>
-        <w:rPr>
-          <w:rFonts w:ascii="Times New Roman" w:hAnsi="Times New Roman" w:cs="Times New Roman"/>
-        </w:rPr>
-      </w:pPr>
-    </w:p>
-    <w:p>
-      <w:pPr>
-        <w:pStyle w:val="ListParagraph"/>
-        <w:numPr>
-          <w:ilvl w:val="0"/>
-          <w:numId w:val="3"/>
-        </w:numPr>
-        <w:rPr>
-          <w:rFonts w:ascii="Times New Roman" w:hAnsi="Times New Roman" w:cs="Times New Roman"/>
-        </w:rPr>
-      </w:pPr>
-      <w:r>
-        <w:rPr>
-          <w:rFonts w:ascii="Times New Roman" w:hAnsi="Times New Roman" w:cs="Times New Roman"/>
-        </w:rPr>
-        <w:t>When would you expect to see allele and genotype frequencies be in Hardy-Weinberg Equilibrium (what conditions need to be met)? How could you tell if they weren’t?</w:t>
-      </w:r>
-    </w:p>
-    <w:p>
-      <w:pPr>
-        <w:pStyle w:val="ListParagraph"/>
-        <w:numPr>
-          <w:ilvl w:val="1"/>
-          <w:numId w:val="3"/>
-        </w:numPr>
-        <w:rPr>
-          <w:rFonts w:ascii="Times New Roman" w:hAnsi="Times New Roman" w:cs="Times New Roman"/>
-        </w:rPr>
-      </w:pPr>
-    </w:p>
-    <w:p>
-      <w:pPr>
-        <w:pStyle w:val="ListParagraph"/>
-        <w:numPr>
-          <w:ilvl w:val="0"/>
-          <w:numId w:val="3"/>
-        </w:numPr>
-        <w:rPr>
-          <w:rFonts w:ascii="Times New Roman" w:hAnsi="Times New Roman" w:cs="Times New Roman"/>
-        </w:rPr>
-      </w:pPr>
-      <w:r>
-        <w:rPr>
-          <w:rFonts w:ascii="Times New Roman" w:hAnsi="Times New Roman" w:cs="Times New Roman"/>
-        </w:rPr>
-        <w:t>Given allele frequencies, be able to predict genotype/phenotype frequencies if the population is in HWE, and vice versa.</w:t>
-      </w:r>
-    </w:p>
-    <w:p>
-      <w:pPr>
-        <w:pStyle w:val="ListParagraph"/>
-        <w:numPr>
-          <w:ilvl w:val="1"/>
-          <w:numId w:val="3"/>
-        </w:numPr>
-        <w:rPr>
-          <w:rFonts w:ascii="Times New Roman" w:hAnsi="Times New Roman" w:cs="Times New Roman"/>
-        </w:rPr>
-      </w:pPr>
-    </w:p>
-    <w:p>
-      <w:pPr>
-        <w:pStyle w:val="ListParagraph"/>
-        <w:numPr>
-          <w:ilvl w:val="0"/>
-          <w:numId w:val="3"/>
-        </w:numPr>
-        <w:rPr>
-          <w:rFonts w:ascii="Times New Roman" w:hAnsi="Times New Roman" w:cs="Times New Roman"/>
-        </w:rPr>
-      </w:pPr>
-      <w:r>
-        <w:rPr>
-          <w:rFonts w:ascii="Times New Roman" w:hAnsi="Times New Roman" w:cs="Times New Roman"/>
-        </w:rPr>
-        <w:t>What is genetic drift? What are its consequences in terms of allele frequencies in a population? When do you expect it to have a stronger vs. weaker effect?</w:t>
-      </w:r>
-    </w:p>
-    <w:p>
-      <w:pPr>
-        <w:pStyle w:val="ListParagraph"/>
-        <w:numPr>
-          <w:ilvl w:val="1"/>
-          <w:numId w:val="3"/>
-        </w:numPr>
-        <w:rPr>
-          <w:rFonts w:ascii="Times New Roman" w:hAnsi="Times New Roman" w:cs="Times New Roman"/>
-        </w:rPr>
-      </w:pPr>
-    </w:p>
-    <w:p>
-      <w:pPr>
-        <w:pStyle w:val="ListParagraph"/>
-        <w:numPr>
-          <w:ilvl w:val="0"/>
-          <w:numId w:val="3"/>
-        </w:numPr>
-        <w:rPr>
-          <w:rFonts w:ascii="Times New Roman" w:hAnsi="Times New Roman" w:cs="Times New Roman"/>
-        </w:rPr>
-      </w:pPr>
-      <w:r>
-        <w:rPr>
-          <w:rFonts w:ascii="Times New Roman" w:hAnsi="Times New Roman" w:cs="Times New Roman"/>
-        </w:rPr>
-        <w:t>What is the founder effect? What is the bottleneck effect? How do these relate to genetic drift?</w:t>
-      </w:r>
-    </w:p>
-    <w:p>
-      <w:pPr>
-        <w:pStyle w:val="ListParagraph"/>
-        <w:numPr>
-          <w:ilvl w:val="1"/>
-          <w:numId w:val="3"/>
-        </w:numPr>
-        <w:rPr>
-          <w:rFonts w:ascii="Times New Roman" w:hAnsi="Times New Roman" w:cs="Times New Roman"/>
-        </w:rPr>
-      </w:pPr>
-    </w:p>
-    <w:p>
-      <w:pPr>
-        <w:pStyle w:val="ListParagraph"/>
-        <w:numPr>
-          <w:ilvl w:val="0"/>
-          <w:numId w:val="3"/>
-        </w:numPr>
-        <w:rPr>
-          <w:rFonts w:ascii="Times New Roman" w:hAnsi="Times New Roman" w:cs="Times New Roman"/>
-        </w:rPr>
-      </w:pPr>
-      <w:r>
-        <w:rPr>
-          <w:rFonts w:ascii="Times New Roman" w:hAnsi="Times New Roman" w:cs="Times New Roman"/>
-        </w:rPr>
-        <w:t>What is inbreeding? Which of the HWE requirements does it violate? What effects does it have on a population?</w:t>
-      </w:r>
-    </w:p>
-    <w:p>
-      <w:pPr>
-        <w:pStyle w:val="ListParagraph"/>
-        <w:numPr>
-          <w:ilvl w:val="1"/>
-          <w:numId w:val="3"/>
-        </w:numPr>
-        <w:rPr>
-          <w:rFonts w:ascii="Times New Roman" w:hAnsi="Times New Roman" w:cs="Times New Roman"/>
-        </w:rPr>
-      </w:pPr>
-    </w:p>
-    <w:p>
-      <w:pPr>
-        <w:pStyle w:val="ListParagraph"/>
-        <w:numPr>
-          <w:ilvl w:val="0"/>
-          <w:numId w:val="3"/>
-        </w:numPr>
-        <w:rPr>
-          <w:rFonts w:ascii="Times New Roman" w:hAnsi="Times New Roman" w:cs="Times New Roman"/>
-        </w:rPr>
-      </w:pPr>
-      <w:r>
-        <w:rPr>
-          <w:rFonts w:ascii="Times New Roman" w:hAnsi="Times New Roman" w:cs="Times New Roman"/>
-        </w:rPr>
-        <w:t xml:space="preserve">What effects do migration and mutation have on genetic diversity? </w:t>
-      </w:r>
-    </w:p>
-    <w:p>
-      <w:pPr>
-        <w:pStyle w:val="ListParagraph"/>
-        <w:numPr>
-          <w:ilvl w:val="1"/>
-          <w:numId w:val="3"/>
-        </w:numPr>
-        <w:rPr>
-          <w:rFonts w:ascii="Times New Roman" w:hAnsi="Times New Roman" w:cs="Times New Roman"/>
-        </w:rPr>
-      </w:pPr>
-    </w:p>
-    <w:p>
-      <w:pPr>
-        <w:pStyle w:val="ListParagraph"/>
-        <w:numPr>
-          <w:ilvl w:val="0"/>
-          <w:numId w:val="3"/>
-        </w:numPr>
-        <w:rPr>
-          <w:rFonts w:ascii="Times New Roman" w:hAnsi="Times New Roman" w:cs="Times New Roman"/>
-        </w:rPr>
-      </w:pPr>
-      <w:r>
-        <w:rPr>
-          <w:rFonts w:ascii="Times New Roman" w:hAnsi="Times New Roman" w:cs="Times New Roman"/>
-        </w:rPr>
         <w:t>What is the Biological Species Concept? What types of species does it apply to? Are there cases where it isn’t as useful?</w:t>
       </w:r>
     </w:p>

</xml_diff>